<commit_message>
Updated grammar and original grammar
</commit_message>
<xml_diff>
--- a/Grammar.docx
+++ b/Grammar.docx
@@ -775,55 +775,493 @@
           <w:sz w:val="26"/>
           <w:szCs w:val="26"/>
         </w:rPr>
-        <w:t>&lt;sign&gt; → + | - | λ</w:t>
-      </w:r>
-    </w:p>
-    <w:p>
-      <w:pPr>
-        <w:pStyle w:val="Normal"/>
-        <w:spacing w:lineRule="auto" w:line="360"/>
-        <w:jc w:val="left"/>
-        <w:rPr>
-          <w:rFonts w:cs="Liberation Serif;Times New Roman"/>
-          <w:b w:val="false"/>
-          <w:bCs w:val="false"/>
-          <w:sz w:val="26"/>
-          <w:szCs w:val="26"/>
-        </w:rPr>
-      </w:pPr>
-      <w:r>
-        <w:rPr>
-          <w:rFonts w:cs="Liberation Serif;Times New Roman"/>
-          <w:b w:val="false"/>
-          <w:bCs w:val="false"/>
-          <w:sz w:val="26"/>
-          <w:szCs w:val="26"/>
-        </w:rPr>
-        <w:t>&lt;digit&gt; → 0 | 1 | 2 | 3 | 4 | 5 | 6 | 7 | 8 | 9</w:t>
-      </w:r>
-    </w:p>
-    <w:p>
-      <w:pPr>
-        <w:pStyle w:val="Normal"/>
-        <w:spacing w:lineRule="auto" w:line="360"/>
-        <w:jc w:val="left"/>
-        <w:rPr>
-          <w:rFonts w:cs="Liberation Serif;Times New Roman"/>
-          <w:b w:val="false"/>
-          <w:bCs w:val="false"/>
-          <w:sz w:val="26"/>
-          <w:szCs w:val="26"/>
-        </w:rPr>
-      </w:pPr>
-      <w:r>
-        <w:rPr>
-          <w:rFonts w:cs="Liberation Serif;Times New Roman"/>
-          <w:b w:val="false"/>
-          <w:bCs w:val="false"/>
-          <w:sz w:val="26"/>
-          <w:szCs w:val="26"/>
-        </w:rPr>
-        <w:t>&lt;id&gt; → a | b | c | d</w:t>
+        <w:t>&lt;sign&gt; → +</w:t>
+      </w:r>
+    </w:p>
+    <w:p>
+      <w:pPr>
+        <w:pStyle w:val="Normal"/>
+        <w:spacing w:lineRule="auto" w:line="360"/>
+        <w:jc w:val="left"/>
+        <w:rPr>
+          <w:rFonts w:cs="Liberation Serif;Times New Roman"/>
+          <w:b w:val="false"/>
+          <w:bCs w:val="false"/>
+          <w:sz w:val="26"/>
+          <w:szCs w:val="26"/>
+        </w:rPr>
+      </w:pPr>
+      <w:r>
+        <w:rPr>
+          <w:rFonts w:cs="Liberation Serif;Times New Roman"/>
+          <w:b w:val="false"/>
+          <w:bCs w:val="false"/>
+          <w:sz w:val="26"/>
+          <w:szCs w:val="26"/>
+        </w:rPr>
+        <w:t xml:space="preserve">&lt;sign&gt; →  - </w:t>
+      </w:r>
+    </w:p>
+    <w:p>
+      <w:pPr>
+        <w:pStyle w:val="Normal"/>
+        <w:spacing w:lineRule="auto" w:line="360"/>
+        <w:jc w:val="left"/>
+        <w:rPr>
+          <w:rFonts w:cs="Liberation Serif;Times New Roman"/>
+          <w:b w:val="false"/>
+          <w:bCs w:val="false"/>
+          <w:sz w:val="26"/>
+          <w:szCs w:val="26"/>
+        </w:rPr>
+      </w:pPr>
+      <w:r>
+        <w:rPr>
+          <w:rFonts w:cs="Liberation Serif;Times New Roman"/>
+          <w:b w:val="false"/>
+          <w:bCs w:val="false"/>
+          <w:sz w:val="26"/>
+          <w:szCs w:val="26"/>
+        </w:rPr>
+        <w:t>&lt;sign&gt; → λ</w:t>
+      </w:r>
+    </w:p>
+    <w:p>
+      <w:pPr>
+        <w:pStyle w:val="Normal"/>
+        <w:spacing w:lineRule="auto" w:line="360"/>
+        <w:jc w:val="left"/>
+        <w:rPr>
+          <w:rFonts w:cs="Liberation Serif;Times New Roman"/>
+          <w:b w:val="false"/>
+          <w:bCs w:val="false"/>
+          <w:sz w:val="26"/>
+          <w:szCs w:val="26"/>
+        </w:rPr>
+      </w:pPr>
+      <w:r>
+        <w:rPr>
+          <w:rFonts w:cs="Liberation Serif;Times New Roman"/>
+          <w:b w:val="false"/>
+          <w:bCs w:val="false"/>
+          <w:sz w:val="26"/>
+          <w:szCs w:val="26"/>
+        </w:rPr>
+        <w:t>&lt;digit&gt; → 0</w:t>
+      </w:r>
+    </w:p>
+    <w:p>
+      <w:pPr>
+        <w:pStyle w:val="Normal"/>
+        <w:spacing w:lineRule="auto" w:line="360"/>
+        <w:jc w:val="left"/>
+        <w:rPr>
+          <w:rFonts w:cs="Liberation Serif;Times New Roman"/>
+          <w:b w:val="false"/>
+          <w:bCs w:val="false"/>
+          <w:sz w:val="26"/>
+          <w:szCs w:val="26"/>
+        </w:rPr>
+      </w:pPr>
+      <w:r>
+        <w:rPr>
+          <w:rFonts w:cs="Liberation Serif;Times New Roman"/>
+          <w:b w:val="false"/>
+          <w:bCs w:val="false"/>
+          <w:sz w:val="26"/>
+          <w:szCs w:val="26"/>
+        </w:rPr>
+        <w:t>&lt;digit&gt; →</w:t>
+      </w:r>
+      <w:r>
+        <w:rPr>
+          <w:rFonts w:cs="Liberation Serif;Times New Roman"/>
+          <w:b w:val="false"/>
+          <w:bCs w:val="false"/>
+          <w:sz w:val="26"/>
+          <w:szCs w:val="26"/>
+        </w:rPr>
+        <w:t xml:space="preserve"> 1</w:t>
+      </w:r>
+    </w:p>
+    <w:p>
+      <w:pPr>
+        <w:pStyle w:val="Normal"/>
+        <w:spacing w:lineRule="auto" w:line="360"/>
+        <w:jc w:val="left"/>
+        <w:rPr>
+          <w:rFonts w:cs="Liberation Serif;Times New Roman"/>
+          <w:b w:val="false"/>
+          <w:bCs w:val="false"/>
+          <w:sz w:val="26"/>
+          <w:szCs w:val="26"/>
+        </w:rPr>
+      </w:pPr>
+      <w:r>
+        <w:rPr>
+          <w:rFonts w:cs="Liberation Serif;Times New Roman"/>
+          <w:b w:val="false"/>
+          <w:bCs w:val="false"/>
+          <w:sz w:val="26"/>
+          <w:szCs w:val="26"/>
+        </w:rPr>
+        <w:t xml:space="preserve">&lt;digit&gt; → </w:t>
+      </w:r>
+      <w:r>
+        <w:rPr>
+          <w:rFonts w:cs="Liberation Serif;Times New Roman"/>
+          <w:b w:val="false"/>
+          <w:bCs w:val="false"/>
+          <w:sz w:val="26"/>
+          <w:szCs w:val="26"/>
+        </w:rPr>
+        <w:t>2</w:t>
+      </w:r>
+    </w:p>
+    <w:p>
+      <w:pPr>
+        <w:pStyle w:val="Normal"/>
+        <w:spacing w:lineRule="auto" w:line="360"/>
+        <w:jc w:val="left"/>
+        <w:rPr>
+          <w:rFonts w:cs="Liberation Serif;Times New Roman"/>
+          <w:b w:val="false"/>
+          <w:bCs w:val="false"/>
+          <w:sz w:val="26"/>
+          <w:szCs w:val="26"/>
+        </w:rPr>
+      </w:pPr>
+      <w:r>
+        <w:rPr>
+          <w:rFonts w:cs="Liberation Serif;Times New Roman"/>
+          <w:b w:val="false"/>
+          <w:bCs w:val="false"/>
+          <w:sz w:val="26"/>
+          <w:szCs w:val="26"/>
+        </w:rPr>
+        <w:t xml:space="preserve">&lt;digit&gt; → </w:t>
+      </w:r>
+      <w:r>
+        <w:rPr>
+          <w:rFonts w:cs="Liberation Serif;Times New Roman"/>
+          <w:b w:val="false"/>
+          <w:bCs w:val="false"/>
+          <w:sz w:val="26"/>
+          <w:szCs w:val="26"/>
+        </w:rPr>
+        <w:t>3</w:t>
+      </w:r>
+    </w:p>
+    <w:p>
+      <w:pPr>
+        <w:pStyle w:val="Normal"/>
+        <w:spacing w:lineRule="auto" w:line="360"/>
+        <w:jc w:val="left"/>
+        <w:rPr>
+          <w:rFonts w:cs="Liberation Serif;Times New Roman"/>
+          <w:b w:val="false"/>
+          <w:bCs w:val="false"/>
+          <w:sz w:val="26"/>
+          <w:szCs w:val="26"/>
+        </w:rPr>
+      </w:pPr>
+      <w:r>
+        <w:rPr>
+          <w:rFonts w:cs="Liberation Serif;Times New Roman"/>
+          <w:b w:val="false"/>
+          <w:bCs w:val="false"/>
+          <w:sz w:val="26"/>
+          <w:szCs w:val="26"/>
+        </w:rPr>
+        <w:t xml:space="preserve">&lt;digit&gt; → </w:t>
+      </w:r>
+      <w:r>
+        <w:rPr>
+          <w:rFonts w:cs="Liberation Serif;Times New Roman"/>
+          <w:b w:val="false"/>
+          <w:bCs w:val="false"/>
+          <w:sz w:val="26"/>
+          <w:szCs w:val="26"/>
+        </w:rPr>
+        <w:t>4</w:t>
+      </w:r>
+    </w:p>
+    <w:p>
+      <w:pPr>
+        <w:pStyle w:val="Normal"/>
+        <w:spacing w:lineRule="auto" w:line="360"/>
+        <w:jc w:val="left"/>
+        <w:rPr>
+          <w:rFonts w:cs="Liberation Serif;Times New Roman"/>
+          <w:b w:val="false"/>
+          <w:bCs w:val="false"/>
+          <w:sz w:val="26"/>
+          <w:szCs w:val="26"/>
+        </w:rPr>
+      </w:pPr>
+      <w:r>
+        <w:rPr>
+          <w:rFonts w:cs="Liberation Serif;Times New Roman"/>
+          <w:b w:val="false"/>
+          <w:bCs w:val="false"/>
+          <w:sz w:val="26"/>
+          <w:szCs w:val="26"/>
+        </w:rPr>
+        <w:t xml:space="preserve">&lt;digit&gt; → </w:t>
+      </w:r>
+      <w:r>
+        <w:rPr>
+          <w:rFonts w:cs="Liberation Serif;Times New Roman"/>
+          <w:b w:val="false"/>
+          <w:bCs w:val="false"/>
+          <w:sz w:val="26"/>
+          <w:szCs w:val="26"/>
+        </w:rPr>
+        <w:t>5</w:t>
+      </w:r>
+    </w:p>
+    <w:p>
+      <w:pPr>
+        <w:pStyle w:val="Normal"/>
+        <w:spacing w:lineRule="auto" w:line="360"/>
+        <w:jc w:val="left"/>
+        <w:rPr>
+          <w:rFonts w:cs="Liberation Serif;Times New Roman"/>
+          <w:b w:val="false"/>
+          <w:bCs w:val="false"/>
+          <w:sz w:val="26"/>
+          <w:szCs w:val="26"/>
+        </w:rPr>
+      </w:pPr>
+      <w:r>
+        <w:rPr>
+          <w:rFonts w:cs="Liberation Serif;Times New Roman"/>
+          <w:b w:val="false"/>
+          <w:bCs w:val="false"/>
+          <w:sz w:val="26"/>
+          <w:szCs w:val="26"/>
+        </w:rPr>
+        <w:t xml:space="preserve">&lt;digit&gt; → </w:t>
+      </w:r>
+      <w:r>
+        <w:rPr>
+          <w:rFonts w:cs="Liberation Serif;Times New Roman"/>
+          <w:b w:val="false"/>
+          <w:bCs w:val="false"/>
+          <w:sz w:val="26"/>
+          <w:szCs w:val="26"/>
+        </w:rPr>
+        <w:t>6</w:t>
+      </w:r>
+    </w:p>
+    <w:p>
+      <w:pPr>
+        <w:pStyle w:val="Normal"/>
+        <w:spacing w:lineRule="auto" w:line="360"/>
+        <w:jc w:val="left"/>
+        <w:rPr>
+          <w:rFonts w:cs="Liberation Serif;Times New Roman"/>
+          <w:b w:val="false"/>
+          <w:bCs w:val="false"/>
+          <w:sz w:val="26"/>
+          <w:szCs w:val="26"/>
+        </w:rPr>
+      </w:pPr>
+      <w:r>
+        <w:rPr>
+          <w:rFonts w:cs="Liberation Serif;Times New Roman"/>
+          <w:b w:val="false"/>
+          <w:bCs w:val="false"/>
+          <w:sz w:val="26"/>
+          <w:szCs w:val="26"/>
+        </w:rPr>
+        <w:t>&lt;digit&gt; →</w:t>
+      </w:r>
+      <w:r>
+        <w:rPr>
+          <w:rFonts w:cs="Liberation Serif;Times New Roman"/>
+          <w:b w:val="false"/>
+          <w:bCs w:val="false"/>
+          <w:sz w:val="26"/>
+          <w:szCs w:val="26"/>
+        </w:rPr>
+        <w:t xml:space="preserve"> 7</w:t>
+      </w:r>
+    </w:p>
+    <w:p>
+      <w:pPr>
+        <w:pStyle w:val="Normal"/>
+        <w:spacing w:lineRule="auto" w:line="360"/>
+        <w:jc w:val="left"/>
+        <w:rPr>
+          <w:rFonts w:cs="Liberation Serif;Times New Roman"/>
+          <w:b w:val="false"/>
+          <w:bCs w:val="false"/>
+          <w:sz w:val="26"/>
+          <w:szCs w:val="26"/>
+        </w:rPr>
+      </w:pPr>
+      <w:r>
+        <w:rPr>
+          <w:rFonts w:cs="Liberation Serif;Times New Roman"/>
+          <w:b w:val="false"/>
+          <w:bCs w:val="false"/>
+          <w:sz w:val="26"/>
+          <w:szCs w:val="26"/>
+        </w:rPr>
+        <w:t>&lt;digit&gt; →</w:t>
+      </w:r>
+      <w:r>
+        <w:rPr>
+          <w:rFonts w:cs="Liberation Serif;Times New Roman"/>
+          <w:b w:val="false"/>
+          <w:bCs w:val="false"/>
+          <w:sz w:val="26"/>
+          <w:szCs w:val="26"/>
+        </w:rPr>
+        <w:t xml:space="preserve"> 8</w:t>
+      </w:r>
+    </w:p>
+    <w:p>
+      <w:pPr>
+        <w:pStyle w:val="Normal"/>
+        <w:spacing w:lineRule="auto" w:line="360"/>
+        <w:jc w:val="left"/>
+        <w:rPr>
+          <w:rFonts w:cs="Liberation Serif;Times New Roman"/>
+          <w:b w:val="false"/>
+          <w:bCs w:val="false"/>
+          <w:sz w:val="26"/>
+          <w:szCs w:val="26"/>
+        </w:rPr>
+      </w:pPr>
+      <w:r>
+        <w:rPr>
+          <w:rFonts w:cs="Liberation Serif;Times New Roman"/>
+          <w:b w:val="false"/>
+          <w:bCs w:val="false"/>
+          <w:sz w:val="26"/>
+          <w:szCs w:val="26"/>
+        </w:rPr>
+        <w:t xml:space="preserve">&lt;digit&gt; → </w:t>
+      </w:r>
+      <w:r>
+        <w:rPr>
+          <w:rFonts w:cs="Liberation Serif;Times New Roman"/>
+          <w:b w:val="false"/>
+          <w:bCs w:val="false"/>
+          <w:sz w:val="26"/>
+          <w:szCs w:val="26"/>
+        </w:rPr>
+        <w:t>9</w:t>
+      </w:r>
+    </w:p>
+    <w:p>
+      <w:pPr>
+        <w:pStyle w:val="Normal"/>
+        <w:spacing w:lineRule="auto" w:line="360"/>
+        <w:jc w:val="left"/>
+        <w:rPr>
+          <w:rFonts w:cs="Liberation Serif;Times New Roman"/>
+          <w:b w:val="false"/>
+          <w:bCs w:val="false"/>
+          <w:sz w:val="26"/>
+          <w:szCs w:val="26"/>
+        </w:rPr>
+      </w:pPr>
+      <w:bookmarkStart w:id="0" w:name="__DdeLink__572_463136898"/>
+      <w:r>
+        <w:rPr>
+          <w:rFonts w:cs="Liberation Serif;Times New Roman"/>
+          <w:b w:val="false"/>
+          <w:bCs w:val="false"/>
+          <w:sz w:val="26"/>
+          <w:szCs w:val="26"/>
+        </w:rPr>
+        <w:t xml:space="preserve">&lt;id&gt; → </w:t>
+      </w:r>
+      <w:bookmarkEnd w:id="0"/>
+      <w:r>
+        <w:rPr>
+          <w:rFonts w:cs="Liberation Serif;Times New Roman"/>
+          <w:b w:val="false"/>
+          <w:bCs w:val="false"/>
+          <w:sz w:val="26"/>
+          <w:szCs w:val="26"/>
+        </w:rPr>
+        <w:t>a</w:t>
+      </w:r>
+    </w:p>
+    <w:p>
+      <w:pPr>
+        <w:pStyle w:val="Normal"/>
+        <w:spacing w:lineRule="auto" w:line="360"/>
+        <w:jc w:val="left"/>
+        <w:rPr>
+          <w:rFonts w:cs="Liberation Serif;Times New Roman"/>
+          <w:b w:val="false"/>
+          <w:bCs w:val="false"/>
+          <w:sz w:val="26"/>
+          <w:szCs w:val="26"/>
+        </w:rPr>
+      </w:pPr>
+      <w:r>
+        <w:rPr>
+          <w:rFonts w:cs="Liberation Serif;Times New Roman"/>
+          <w:b w:val="false"/>
+          <w:bCs w:val="false"/>
+          <w:sz w:val="26"/>
+          <w:szCs w:val="26"/>
+        </w:rPr>
+        <w:t xml:space="preserve">&lt;id&gt; → b </w:t>
+      </w:r>
+    </w:p>
+    <w:p>
+      <w:pPr>
+        <w:pStyle w:val="Normal"/>
+        <w:spacing w:lineRule="auto" w:line="360"/>
+        <w:jc w:val="left"/>
+        <w:rPr>
+          <w:rFonts w:cs="Liberation Serif;Times New Roman"/>
+          <w:b w:val="false"/>
+          <w:bCs w:val="false"/>
+          <w:sz w:val="26"/>
+          <w:szCs w:val="26"/>
+        </w:rPr>
+      </w:pPr>
+      <w:r>
+        <w:rPr>
+          <w:rFonts w:cs="Liberation Serif;Times New Roman"/>
+          <w:b w:val="false"/>
+          <w:bCs w:val="false"/>
+          <w:sz w:val="26"/>
+          <w:szCs w:val="26"/>
+        </w:rPr>
+        <w:t xml:space="preserve">&lt;id&gt; → c </w:t>
+      </w:r>
+    </w:p>
+    <w:p>
+      <w:pPr>
+        <w:pStyle w:val="Normal"/>
+        <w:spacing w:lineRule="auto" w:line="360"/>
+        <w:jc w:val="left"/>
+        <w:rPr>
+          <w:rFonts w:cs="Liberation Serif;Times New Roman"/>
+          <w:b w:val="false"/>
+          <w:bCs w:val="false"/>
+          <w:sz w:val="26"/>
+          <w:szCs w:val="26"/>
+        </w:rPr>
+      </w:pPr>
+      <w:r>
+        <w:rPr>
+          <w:rFonts w:cs="Liberation Serif;Times New Roman"/>
+          <w:b w:val="false"/>
+          <w:bCs w:val="false"/>
+          <w:sz w:val="26"/>
+          <w:szCs w:val="26"/>
+        </w:rPr>
+        <w:t>&lt;id&gt; → d</w:t>
       </w:r>
     </w:p>
     <w:sectPr>

</xml_diff>